<commit_message>
added transient response measurement
</commit_message>
<xml_diff>
--- a/measurements.docx
+++ b/measurements.docx
@@ -144,35 +144,7 @@
           <w:noProof/>
           <w:lang w:val="en-GB"/>
         </w:rPr>
-        <w:t>Output voltage noise and ripple in C</w:t>
-      </w:r>
-      <w:r>
-        <w:rPr>
-          <w:noProof/>
-          <w:lang w:val="en-GB"/>
-        </w:rPr>
-        <w:t>C</w:t>
-      </w:r>
-      <w:r>
-        <w:rPr>
-          <w:noProof/>
-          <w:lang w:val="en-GB"/>
-        </w:rPr>
-        <w:t xml:space="preserve"> mode: </w:t>
-      </w:r>
-      <w:r>
-        <w:rPr>
-          <w:noProof/>
-          <w:lang w:val="en-GB"/>
-        </w:rPr>
-        <w:t>113</w:t>
-      </w:r>
-      <w:r>
-        <w:rPr>
-          <w:noProof/>
-          <w:lang w:val="en-GB"/>
-        </w:rPr>
-        <w:t xml:space="preserve"> m</w:t>
+        <w:t>Output voltage noise and ripple in CC mode: 113 m</w:t>
       </w:r>
       <w:r>
         <w:rPr>
@@ -195,12 +167,6 @@
           <w:lang w:val="en-GB"/>
         </w:rPr>
         <w:tab/>
-      </w:r>
-      <w:r>
-        <w:rPr>
-          <w:noProof/>
-          <w:lang w:val="en-GB"/>
-        </w:rPr>
         <w:t>(20MHz bandwidth)</w:t>
       </w:r>
     </w:p>
@@ -247,21 +213,7 @@
           <w:lang w:val="en-GB"/>
         </w:rPr>
         <w:tab/>
-        <w:t xml:space="preserve">          </w:t>
-      </w:r>
-      <w:r>
-        <w:rPr>
-          <w:noProof/>
-          <w:lang w:val="en-GB"/>
-        </w:rPr>
-        <w:t xml:space="preserve">28 </w:t>
-      </w:r>
-      <w:r>
-        <w:rPr>
-          <w:noProof/>
-          <w:lang w:val="en-GB"/>
-        </w:rPr>
-        <w:t>m</w:t>
+        <w:t xml:space="preserve">          28 m</w:t>
       </w:r>
       <w:r>
         <w:rPr>
@@ -284,12 +236,6 @@
           <w:lang w:val="en-GB"/>
         </w:rPr>
         <w:tab/>
-      </w:r>
-      <w:r>
-        <w:rPr>
-          <w:noProof/>
-          <w:lang w:val="en-GB"/>
-        </w:rPr>
         <w:t>(20MHz bandwidth)</w:t>
       </w:r>
     </w:p>
@@ -388,6 +334,22 @@
           <w:lang w:val="en-GB"/>
         </w:rPr>
         <w:t>I also did measurements of the output voltage at switch-on/off.</w:t>
+      </w:r>
+    </w:p>
+    <w:p>
+      <w:pPr>
+        <w:pStyle w:val="Akapitzlist"/>
+        <w:rPr>
+          <w:noProof/>
+          <w:lang w:val="en-GB"/>
+        </w:rPr>
+      </w:pPr>
+      <w:r>
+        <w:rPr>
+          <w:noProof/>
+          <w:lang w:val="en-GB"/>
+        </w:rPr>
+        <w:t>Last but not least I performed transient response measurement.</w:t>
       </w:r>
     </w:p>
     <w:p>
@@ -528,21 +490,7 @@
           <w:noProof/>
           <w:lang w:val="en-GB"/>
         </w:rPr>
-        <w:t xml:space="preserve">. Most of the noise on the output noise comes from this </w:t>
-      </w:r>
-      <w:r>
-        <w:rPr>
-          <w:noProof/>
-          <w:lang w:val="en-GB"/>
-        </w:rPr>
-        <w:t>switching converter</w:t>
-      </w:r>
-      <w:r>
-        <w:rPr>
-          <w:noProof/>
-          <w:lang w:val="en-GB"/>
-        </w:rPr>
-        <w:t>.</w:t>
+        <w:t>. Most of the noise on the output noise comes from this switching converter.</w:t>
       </w:r>
     </w:p>
     <w:p>
@@ -616,7 +564,6 @@
           <w:lang w:val="en-GB"/>
         </w:rPr>
       </w:pPr>
-      <w:proofErr w:type="spellStart"/>
       <w:r>
         <w:rPr>
           <w:lang w:val="en-GB"/>
@@ -630,7 +577,6 @@
         </w:rPr>
         <w:t>out</w:t>
       </w:r>
-      <w:proofErr w:type="spellEnd"/>
       <w:r>
         <w:rPr>
           <w:vertAlign w:val="subscript"/>
@@ -783,29 +729,14 @@
         <w:rPr>
           <w:lang w:val="en-GB"/>
         </w:rPr>
-        <w:t xml:space="preserve">Image 1. </w:t>
-      </w:r>
-      <w:proofErr w:type="spellStart"/>
-      <w:r>
-        <w:rPr>
-          <w:lang w:val="en-GB"/>
-        </w:rPr>
-        <w:t>I</w:t>
+        <w:t>Image 1. I</w:t>
       </w:r>
       <w:r>
         <w:rPr>
           <w:vertAlign w:val="subscript"/>
           <w:lang w:val="en-GB"/>
         </w:rPr>
-        <w:t>out</w:t>
-      </w:r>
-      <w:proofErr w:type="spellEnd"/>
-      <w:r>
-        <w:rPr>
-          <w:vertAlign w:val="subscript"/>
-          <w:lang w:val="en-GB"/>
-        </w:rPr>
-        <w:t xml:space="preserve"> </w:t>
+        <w:t xml:space="preserve">out </w:t>
       </w:r>
       <w:r>
         <w:rPr>
@@ -854,29 +785,14 @@
         <w:rPr>
           <w:lang w:val="en-GB"/>
         </w:rPr>
-        <w:t xml:space="preserve">. </w:t>
-      </w:r>
-      <w:proofErr w:type="spellStart"/>
-      <w:r>
-        <w:rPr>
-          <w:lang w:val="en-GB"/>
-        </w:rPr>
-        <w:t>I</w:t>
+        <w:t>. I</w:t>
       </w:r>
       <w:r>
         <w:rPr>
           <w:vertAlign w:val="subscript"/>
           <w:lang w:val="en-GB"/>
         </w:rPr>
-        <w:t>out</w:t>
-      </w:r>
-      <w:proofErr w:type="spellEnd"/>
-      <w:r>
-        <w:rPr>
-          <w:vertAlign w:val="subscript"/>
-          <w:lang w:val="en-GB"/>
-        </w:rPr>
-        <w:t xml:space="preserve"> </w:t>
+        <w:t xml:space="preserve">out </w:t>
       </w:r>
       <w:r>
         <w:rPr>
@@ -1030,6 +946,7 @@
         <w:rPr>
           <w:lang w:val="en-GB"/>
         </w:rPr>
+        <w:lastRenderedPageBreak/>
         <w:t xml:space="preserve">Image </w:t>
       </w:r>
       <w:r>
@@ -1042,29 +959,14 @@
         <w:rPr>
           <w:lang w:val="en-GB"/>
         </w:rPr>
-        <w:t xml:space="preserve">. </w:t>
-      </w:r>
-      <w:proofErr w:type="spellStart"/>
-      <w:r>
-        <w:rPr>
-          <w:lang w:val="en-GB"/>
-        </w:rPr>
-        <w:t>I</w:t>
+        <w:t>. I</w:t>
       </w:r>
       <w:r>
         <w:rPr>
           <w:vertAlign w:val="subscript"/>
           <w:lang w:val="en-GB"/>
         </w:rPr>
-        <w:t>out</w:t>
-      </w:r>
-      <w:proofErr w:type="spellEnd"/>
-      <w:r>
-        <w:rPr>
-          <w:vertAlign w:val="subscript"/>
-          <w:lang w:val="en-GB"/>
-        </w:rPr>
-        <w:t xml:space="preserve"> </w:t>
+        <w:t xml:space="preserve">out </w:t>
       </w:r>
       <w:r>
         <w:rPr>
@@ -1076,13 +978,7 @@
         <w:rPr>
           <w:lang w:val="en-GB"/>
         </w:rPr>
-        <w:t xml:space="preserve"> </w:t>
-      </w:r>
-      <w:r>
-        <w:rPr>
-          <w:lang w:val="en-GB"/>
-        </w:rPr>
-        <w:t>zoomed in</w:t>
+        <w:t xml:space="preserve"> zoomed in</w:t>
       </w:r>
       <w:r>
         <w:rPr>
@@ -1119,29 +1015,14 @@
         <w:rPr>
           <w:lang w:val="en-GB"/>
         </w:rPr>
-        <w:t xml:space="preserve">. </w:t>
-      </w:r>
-      <w:proofErr w:type="spellStart"/>
-      <w:r>
-        <w:rPr>
-          <w:lang w:val="en-GB"/>
-        </w:rPr>
-        <w:t>I</w:t>
+        <w:t>. I</w:t>
       </w:r>
       <w:r>
         <w:rPr>
           <w:vertAlign w:val="subscript"/>
           <w:lang w:val="en-GB"/>
         </w:rPr>
-        <w:t>out</w:t>
-      </w:r>
-      <w:proofErr w:type="spellEnd"/>
-      <w:r>
-        <w:rPr>
-          <w:vertAlign w:val="subscript"/>
-          <w:lang w:val="en-GB"/>
-        </w:rPr>
-        <w:t xml:space="preserve"> </w:t>
+        <w:t xml:space="preserve">out </w:t>
       </w:r>
       <w:r>
         <w:rPr>
@@ -1165,13 +1046,7 @@
         <w:rPr>
           <w:lang w:val="en-GB"/>
         </w:rPr>
-        <w:t xml:space="preserve"> </w:t>
-      </w:r>
-      <w:r>
-        <w:rPr>
-          <w:lang w:val="en-GB"/>
-        </w:rPr>
-        <w:t>zoomed in</w:t>
+        <w:t xml:space="preserve"> zoomed in</w:t>
       </w:r>
     </w:p>
     <w:p>
@@ -1194,7 +1069,6 @@
           <w:lang w:val="en-GB"/>
         </w:rPr>
       </w:pPr>
-      <w:proofErr w:type="spellStart"/>
       <w:r>
         <w:rPr>
           <w:lang w:val="en-GB"/>
@@ -1206,15 +1080,7 @@
           <w:vertAlign w:val="subscript"/>
           <w:lang w:val="en-GB"/>
         </w:rPr>
-        <w:t>out</w:t>
-      </w:r>
-      <w:proofErr w:type="spellEnd"/>
-      <w:r>
-        <w:rPr>
-          <w:vertAlign w:val="subscript"/>
-          <w:lang w:val="en-GB"/>
-        </w:rPr>
-        <w:t xml:space="preserve"> </w:t>
+        <w:t xml:space="preserve">out </w:t>
       </w:r>
       <w:r>
         <w:rPr>
@@ -1379,29 +1245,14 @@
         <w:rPr>
           <w:lang w:val="en-GB"/>
         </w:rPr>
-        <w:t xml:space="preserve">. </w:t>
-      </w:r>
-      <w:proofErr w:type="spellStart"/>
-      <w:r>
-        <w:rPr>
-          <w:lang w:val="en-GB"/>
-        </w:rPr>
-        <w:t>I</w:t>
+        <w:t>. I</w:t>
       </w:r>
       <w:r>
         <w:rPr>
           <w:vertAlign w:val="subscript"/>
           <w:lang w:val="en-GB"/>
         </w:rPr>
-        <w:t>out</w:t>
-      </w:r>
-      <w:proofErr w:type="spellEnd"/>
-      <w:r>
-        <w:rPr>
-          <w:vertAlign w:val="subscript"/>
-          <w:lang w:val="en-GB"/>
-        </w:rPr>
-        <w:t xml:space="preserve"> </w:t>
+        <w:t xml:space="preserve">out </w:t>
       </w:r>
       <w:r>
         <w:rPr>
@@ -1450,29 +1301,14 @@
         <w:rPr>
           <w:lang w:val="en-GB"/>
         </w:rPr>
-        <w:t xml:space="preserve">. </w:t>
-      </w:r>
-      <w:proofErr w:type="spellStart"/>
-      <w:r>
-        <w:rPr>
-          <w:lang w:val="en-GB"/>
-        </w:rPr>
-        <w:t>I</w:t>
+        <w:t>. I</w:t>
       </w:r>
       <w:r>
         <w:rPr>
           <w:vertAlign w:val="subscript"/>
           <w:lang w:val="en-GB"/>
         </w:rPr>
-        <w:t>out</w:t>
-      </w:r>
-      <w:proofErr w:type="spellEnd"/>
-      <w:r>
-        <w:rPr>
-          <w:vertAlign w:val="subscript"/>
-          <w:lang w:val="en-GB"/>
-        </w:rPr>
-        <w:t xml:space="preserve"> </w:t>
+        <w:t xml:space="preserve">out </w:t>
       </w:r>
       <w:r>
         <w:rPr>
@@ -1638,29 +1474,14 @@
         <w:rPr>
           <w:lang w:val="en-GB"/>
         </w:rPr>
-        <w:t xml:space="preserve">. </w:t>
-      </w:r>
-      <w:proofErr w:type="spellStart"/>
-      <w:r>
-        <w:rPr>
-          <w:lang w:val="en-GB"/>
-        </w:rPr>
-        <w:t>I</w:t>
+        <w:t>. I</w:t>
       </w:r>
       <w:r>
         <w:rPr>
           <w:vertAlign w:val="subscript"/>
           <w:lang w:val="en-GB"/>
         </w:rPr>
-        <w:t>out</w:t>
-      </w:r>
-      <w:proofErr w:type="spellEnd"/>
-      <w:r>
-        <w:rPr>
-          <w:vertAlign w:val="subscript"/>
-          <w:lang w:val="en-GB"/>
-        </w:rPr>
-        <w:t xml:space="preserve"> </w:t>
+        <w:t xml:space="preserve">out </w:t>
       </w:r>
       <w:r>
         <w:rPr>
@@ -1709,29 +1530,14 @@
         <w:rPr>
           <w:lang w:val="en-GB"/>
         </w:rPr>
-        <w:t xml:space="preserve">. </w:t>
-      </w:r>
-      <w:proofErr w:type="spellStart"/>
-      <w:r>
-        <w:rPr>
-          <w:lang w:val="en-GB"/>
-        </w:rPr>
-        <w:t>I</w:t>
+        <w:t>. I</w:t>
       </w:r>
       <w:r>
         <w:rPr>
           <w:vertAlign w:val="subscript"/>
           <w:lang w:val="en-GB"/>
         </w:rPr>
-        <w:t>out</w:t>
-      </w:r>
-      <w:proofErr w:type="spellEnd"/>
-      <w:r>
-        <w:rPr>
-          <w:vertAlign w:val="subscript"/>
-          <w:lang w:val="en-GB"/>
-        </w:rPr>
-        <w:t xml:space="preserve"> </w:t>
+        <w:t xml:space="preserve">out </w:t>
       </w:r>
       <w:r>
         <w:rPr>
@@ -1755,13 +1561,7 @@
         <w:rPr>
           <w:lang w:val="en-GB"/>
         </w:rPr>
-        <w:t xml:space="preserve"> </w:t>
-      </w:r>
-      <w:r>
-        <w:rPr>
-          <w:lang w:val="en-GB"/>
-        </w:rPr>
-        <w:t>zoomed in</w:t>
+        <w:t xml:space="preserve"> zoomed in</w:t>
       </w:r>
     </w:p>
     <w:p>
@@ -1969,19 +1769,7 @@
           <w:szCs w:val="32"/>
           <w:lang w:val="en-GB"/>
         </w:rPr>
-        <w:lastRenderedPageBreak/>
-        <w:t xml:space="preserve">Output voltage at </w:t>
-      </w:r>
-      <w:r>
-        <w:rPr>
-          <w:b/>
-          <w:bCs/>
-          <w:noProof/>
-          <w:sz w:val="32"/>
-          <w:szCs w:val="32"/>
-          <w:lang w:val="en-GB"/>
-        </w:rPr>
-        <w:t>turn off</w:t>
+        <w:t>Output voltage at turn off</w:t>
       </w:r>
     </w:p>
     <w:p>
@@ -1996,7 +1784,6 @@
           <w:lang w:val="en-GB"/>
         </w:rPr>
       </w:pPr>
-      <w:proofErr w:type="spellStart"/>
       <w:r>
         <w:rPr>
           <w:lang w:val="en-GB"/>
@@ -2008,15 +1795,7 @@
           <w:vertAlign w:val="subscript"/>
           <w:lang w:val="en-GB"/>
         </w:rPr>
-        <w:t>out</w:t>
-      </w:r>
-      <w:proofErr w:type="spellEnd"/>
-      <w:r>
-        <w:rPr>
-          <w:vertAlign w:val="subscript"/>
-          <w:lang w:val="en-GB"/>
-        </w:rPr>
-        <w:t xml:space="preserve"> </w:t>
+        <w:t xml:space="preserve">out </w:t>
       </w:r>
       <w:r>
         <w:rPr>
@@ -2169,29 +1948,14 @@
         <w:rPr>
           <w:lang w:val="en-GB"/>
         </w:rPr>
-        <w:t xml:space="preserve">. </w:t>
-      </w:r>
-      <w:proofErr w:type="spellStart"/>
-      <w:r>
-        <w:rPr>
-          <w:lang w:val="en-GB"/>
-        </w:rPr>
-        <w:t>I</w:t>
+        <w:t>. I</w:t>
       </w:r>
       <w:r>
         <w:rPr>
           <w:vertAlign w:val="subscript"/>
           <w:lang w:val="en-GB"/>
         </w:rPr>
-        <w:t>out</w:t>
-      </w:r>
-      <w:proofErr w:type="spellEnd"/>
-      <w:r>
-        <w:rPr>
-          <w:vertAlign w:val="subscript"/>
-          <w:lang w:val="en-GB"/>
-        </w:rPr>
-        <w:t xml:space="preserve"> </w:t>
+        <w:t xml:space="preserve">out </w:t>
       </w:r>
       <w:r>
         <w:rPr>
@@ -2240,29 +2004,14 @@
         <w:rPr>
           <w:lang w:val="en-GB"/>
         </w:rPr>
-        <w:t xml:space="preserve">. </w:t>
-      </w:r>
-      <w:proofErr w:type="spellStart"/>
-      <w:r>
-        <w:rPr>
-          <w:lang w:val="en-GB"/>
-        </w:rPr>
-        <w:t>I</w:t>
+        <w:t>. I</w:t>
       </w:r>
       <w:r>
         <w:rPr>
           <w:vertAlign w:val="subscript"/>
           <w:lang w:val="en-GB"/>
         </w:rPr>
-        <w:t>out</w:t>
-      </w:r>
-      <w:proofErr w:type="spellEnd"/>
-      <w:r>
-        <w:rPr>
-          <w:vertAlign w:val="subscript"/>
-          <w:lang w:val="en-GB"/>
-        </w:rPr>
-        <w:t xml:space="preserve"> </w:t>
+        <w:t xml:space="preserve">out </w:t>
       </w:r>
       <w:r>
         <w:rPr>
@@ -2370,29 +2119,14 @@
         <w:rPr>
           <w:lang w:val="en-GB"/>
         </w:rPr>
-        <w:t xml:space="preserve">. </w:t>
-      </w:r>
-      <w:proofErr w:type="spellStart"/>
-      <w:r>
-        <w:rPr>
-          <w:lang w:val="en-GB"/>
-        </w:rPr>
-        <w:t>I</w:t>
+        <w:t>. I</w:t>
       </w:r>
       <w:r>
         <w:rPr>
           <w:vertAlign w:val="subscript"/>
           <w:lang w:val="en-GB"/>
         </w:rPr>
-        <w:t>out</w:t>
-      </w:r>
-      <w:proofErr w:type="spellEnd"/>
-      <w:r>
-        <w:rPr>
-          <w:vertAlign w:val="subscript"/>
-          <w:lang w:val="en-GB"/>
-        </w:rPr>
-        <w:t xml:space="preserve"> </w:t>
+        <w:t xml:space="preserve">out </w:t>
       </w:r>
       <w:r>
         <w:rPr>
@@ -2416,13 +2150,7 @@
         <w:rPr>
           <w:lang w:val="en-GB"/>
         </w:rPr>
-        <w:t xml:space="preserve"> </w:t>
-      </w:r>
-      <w:r>
-        <w:rPr>
-          <w:lang w:val="en-GB"/>
-        </w:rPr>
-        <w:t>zoomed in</w:t>
+        <w:t xml:space="preserve"> zoomed in</w:t>
       </w:r>
     </w:p>
     <w:p>
@@ -2446,7 +2174,6 @@
           <w:lang w:val="en-GB"/>
         </w:rPr>
       </w:pPr>
-      <w:proofErr w:type="spellStart"/>
       <w:r>
         <w:rPr>
           <w:lang w:val="en-GB"/>
@@ -2458,33 +2185,13 @@
           <w:vertAlign w:val="subscript"/>
           <w:lang w:val="en-GB"/>
         </w:rPr>
-        <w:t>out</w:t>
-      </w:r>
-      <w:proofErr w:type="spellEnd"/>
-      <w:r>
-        <w:rPr>
-          <w:vertAlign w:val="subscript"/>
-          <w:lang w:val="en-GB"/>
-        </w:rPr>
-        <w:t xml:space="preserve"> </w:t>
-      </w:r>
-      <w:r>
-        <w:rPr>
-          <w:lang w:val="en-GB"/>
-        </w:rPr>
-        <w:t xml:space="preserve">= </w:t>
-      </w:r>
-      <w:r>
-        <w:rPr>
-          <w:lang w:val="en-GB"/>
-        </w:rPr>
-        <w:t>24</w:t>
-      </w:r>
-      <w:r>
-        <w:rPr>
-          <w:lang w:val="en-GB"/>
-        </w:rPr>
-        <w:t xml:space="preserve"> [V]</w:t>
+        <w:t xml:space="preserve">out </w:t>
+      </w:r>
+      <w:r>
+        <w:rPr>
+          <w:lang w:val="en-GB"/>
+        </w:rPr>
+        <w:t>= 24 [V]</w:t>
       </w:r>
     </w:p>
     <w:p>
@@ -2631,29 +2338,14 @@
         <w:rPr>
           <w:lang w:val="en-GB"/>
         </w:rPr>
-        <w:t xml:space="preserve">. </w:t>
-      </w:r>
-      <w:proofErr w:type="spellStart"/>
-      <w:r>
-        <w:rPr>
-          <w:lang w:val="en-GB"/>
-        </w:rPr>
-        <w:t>I</w:t>
+        <w:t>. I</w:t>
       </w:r>
       <w:r>
         <w:rPr>
           <w:vertAlign w:val="subscript"/>
           <w:lang w:val="en-GB"/>
         </w:rPr>
-        <w:t>out</w:t>
-      </w:r>
-      <w:proofErr w:type="spellEnd"/>
-      <w:r>
-        <w:rPr>
-          <w:vertAlign w:val="subscript"/>
-          <w:lang w:val="en-GB"/>
-        </w:rPr>
-        <w:t xml:space="preserve"> </w:t>
+        <w:t xml:space="preserve">out </w:t>
       </w:r>
       <w:r>
         <w:rPr>
@@ -2702,29 +2394,14 @@
         <w:rPr>
           <w:lang w:val="en-GB"/>
         </w:rPr>
-        <w:t xml:space="preserve">. </w:t>
-      </w:r>
-      <w:proofErr w:type="spellStart"/>
-      <w:r>
-        <w:rPr>
-          <w:lang w:val="en-GB"/>
-        </w:rPr>
-        <w:t>I</w:t>
+        <w:t>. I</w:t>
       </w:r>
       <w:r>
         <w:rPr>
           <w:vertAlign w:val="subscript"/>
           <w:lang w:val="en-GB"/>
         </w:rPr>
-        <w:t>out</w:t>
-      </w:r>
-      <w:proofErr w:type="spellEnd"/>
-      <w:r>
-        <w:rPr>
-          <w:vertAlign w:val="subscript"/>
-          <w:lang w:val="en-GB"/>
-        </w:rPr>
-        <w:t xml:space="preserve"> </w:t>
+        <w:t xml:space="preserve">out </w:t>
       </w:r>
       <w:r>
         <w:rPr>
@@ -2820,6 +2497,7 @@
         <w:rPr>
           <w:lang w:val="en-GB"/>
         </w:rPr>
+        <w:lastRenderedPageBreak/>
         <w:t xml:space="preserve">Image </w:t>
       </w:r>
       <w:r>
@@ -2838,29 +2516,14 @@
         <w:rPr>
           <w:lang w:val="en-GB"/>
         </w:rPr>
-        <w:t xml:space="preserve">. </w:t>
-      </w:r>
-      <w:proofErr w:type="spellStart"/>
-      <w:r>
-        <w:rPr>
-          <w:lang w:val="en-GB"/>
-        </w:rPr>
-        <w:t>I</w:t>
+        <w:t>. I</w:t>
       </w:r>
       <w:r>
         <w:rPr>
           <w:vertAlign w:val="subscript"/>
           <w:lang w:val="en-GB"/>
         </w:rPr>
-        <w:t>out</w:t>
-      </w:r>
-      <w:proofErr w:type="spellEnd"/>
-      <w:r>
-        <w:rPr>
-          <w:vertAlign w:val="subscript"/>
-          <w:lang w:val="en-GB"/>
-        </w:rPr>
-        <w:t xml:space="preserve"> </w:t>
+        <w:t xml:space="preserve">out </w:t>
       </w:r>
       <w:r>
         <w:rPr>
@@ -2911,7 +2574,6 @@
           <w:szCs w:val="32"/>
           <w:lang w:val="en-GB"/>
         </w:rPr>
-        <w:lastRenderedPageBreak/>
         <w:t>Output voltage noise and ripple in CV mode</w:t>
       </w:r>
     </w:p>
@@ -2926,7 +2588,6 @@
           <w:lang w:val="en-GB"/>
         </w:rPr>
       </w:pPr>
-      <w:proofErr w:type="spellStart"/>
       <w:r>
         <w:rPr>
           <w:lang w:val="en-GB"/>
@@ -2938,39 +2599,13 @@
           <w:vertAlign w:val="subscript"/>
           <w:lang w:val="en-GB"/>
         </w:rPr>
-        <w:t>out</w:t>
-      </w:r>
-      <w:proofErr w:type="spellEnd"/>
-      <w:r>
-        <w:rPr>
-          <w:vertAlign w:val="subscript"/>
-          <w:lang w:val="en-GB"/>
-        </w:rPr>
-        <w:t xml:space="preserve"> </w:t>
-      </w:r>
-      <w:r>
-        <w:rPr>
-          <w:lang w:val="en-GB"/>
-        </w:rPr>
-        <w:t>= 5</w:t>
-      </w:r>
-      <w:r>
-        <w:rPr>
-          <w:lang w:val="en-GB"/>
-        </w:rPr>
-        <w:t xml:space="preserve"> [</w:t>
-      </w:r>
-      <w:r>
-        <w:rPr>
-          <w:lang w:val="en-GB"/>
-        </w:rPr>
-        <w:t>V</w:t>
-      </w:r>
-      <w:r>
-        <w:rPr>
-          <w:lang w:val="en-GB"/>
-        </w:rPr>
-        <w:t>]</w:t>
+        <w:t xml:space="preserve">out </w:t>
+      </w:r>
+      <w:r>
+        <w:rPr>
+          <w:lang w:val="en-GB"/>
+        </w:rPr>
+        <w:t>= 5 [V]</w:t>
       </w:r>
     </w:p>
     <w:p>
@@ -3115,100 +2750,64 @@
         <w:rPr>
           <w:lang w:val="en-GB"/>
         </w:rPr>
-        <w:t xml:space="preserve">. </w:t>
-      </w:r>
-      <w:proofErr w:type="spellStart"/>
-      <w:r>
-        <w:rPr>
-          <w:lang w:val="en-GB"/>
-        </w:rPr>
-        <w:t>I</w:t>
+        <w:t>. I</w:t>
       </w:r>
       <w:r>
         <w:rPr>
           <w:vertAlign w:val="subscript"/>
           <w:lang w:val="en-GB"/>
         </w:rPr>
-        <w:t>out</w:t>
-      </w:r>
-      <w:proofErr w:type="spellEnd"/>
+        <w:t xml:space="preserve">out </w:t>
+      </w:r>
+      <w:r>
+        <w:rPr>
+          <w:lang w:val="en-GB"/>
+        </w:rPr>
+        <w:t>= 0 [A]</w:t>
+      </w:r>
+      <w:r>
+        <w:rPr>
+          <w:lang w:val="en-GB"/>
+        </w:rPr>
+        <w:tab/>
+      </w:r>
+      <w:r>
+        <w:rPr>
+          <w:lang w:val="en-GB"/>
+        </w:rPr>
+        <w:tab/>
+      </w:r>
+      <w:r>
+        <w:rPr>
+          <w:lang w:val="en-GB"/>
+        </w:rPr>
+        <w:tab/>
+      </w:r>
+      <w:r>
+        <w:rPr>
+          <w:lang w:val="en-GB"/>
+        </w:rPr>
+        <w:tab/>
+        <w:t xml:space="preserve">    Image </w:t>
+      </w:r>
+      <w:r>
+        <w:rPr>
+          <w:lang w:val="en-GB"/>
+        </w:rPr>
+        <w:t>17</w:t>
+      </w:r>
+      <w:r>
+        <w:rPr>
+          <w:lang w:val="en-GB"/>
+        </w:rPr>
+        <w:t>. I</w:t>
+      </w:r>
       <w:r>
         <w:rPr>
           <w:vertAlign w:val="subscript"/>
           <w:lang w:val="en-GB"/>
         </w:rPr>
-        <w:t xml:space="preserve"> </w:t>
-      </w:r>
-      <w:r>
-        <w:rPr>
-          <w:lang w:val="en-GB"/>
-        </w:rPr>
-        <w:t>= 0 [A]</w:t>
-      </w:r>
-      <w:r>
-        <w:rPr>
-          <w:lang w:val="en-GB"/>
-        </w:rPr>
-        <w:tab/>
-      </w:r>
-      <w:r>
-        <w:rPr>
-          <w:lang w:val="en-GB"/>
-        </w:rPr>
-        <w:tab/>
-      </w:r>
-      <w:r>
-        <w:rPr>
-          <w:lang w:val="en-GB"/>
-        </w:rPr>
-        <w:tab/>
-      </w:r>
-      <w:r>
-        <w:rPr>
-          <w:lang w:val="en-GB"/>
-        </w:rPr>
-        <w:tab/>
-        <w:t xml:space="preserve">    </w:t>
-      </w:r>
-      <w:r>
-        <w:rPr>
-          <w:lang w:val="en-GB"/>
-        </w:rPr>
-        <w:t xml:space="preserve">Image </w:t>
-      </w:r>
-      <w:r>
-        <w:rPr>
-          <w:lang w:val="en-GB"/>
-        </w:rPr>
-        <w:t>17</w:t>
-      </w:r>
-      <w:r>
-        <w:rPr>
-          <w:lang w:val="en-GB"/>
-        </w:rPr>
-        <w:t xml:space="preserve">. </w:t>
-      </w:r>
-      <w:proofErr w:type="spellStart"/>
-      <w:r>
-        <w:rPr>
-          <w:lang w:val="en-GB"/>
-        </w:rPr>
-        <w:t>I</w:t>
-      </w:r>
-      <w:r>
-        <w:rPr>
-          <w:vertAlign w:val="subscript"/>
-          <w:lang w:val="en-GB"/>
-        </w:rPr>
-        <w:t>out</w:t>
-      </w:r>
-      <w:proofErr w:type="spellEnd"/>
-      <w:r>
-        <w:rPr>
-          <w:vertAlign w:val="subscript"/>
-          <w:lang w:val="en-GB"/>
-        </w:rPr>
-        <w:t xml:space="preserve"> </w:t>
+        <w:t xml:space="preserve">out </w:t>
       </w:r>
       <w:r>
         <w:rPr>
@@ -3376,29 +2975,14 @@
         <w:rPr>
           <w:lang w:val="en-GB"/>
         </w:rPr>
-        <w:t xml:space="preserve">. </w:t>
-      </w:r>
-      <w:proofErr w:type="spellStart"/>
-      <w:r>
-        <w:rPr>
-          <w:lang w:val="en-GB"/>
-        </w:rPr>
-        <w:t>I</w:t>
+        <w:t>. I</w:t>
       </w:r>
       <w:r>
         <w:rPr>
           <w:vertAlign w:val="subscript"/>
           <w:lang w:val="en-GB"/>
         </w:rPr>
-        <w:t>out</w:t>
-      </w:r>
-      <w:proofErr w:type="spellEnd"/>
-      <w:r>
-        <w:rPr>
-          <w:vertAlign w:val="subscript"/>
-          <w:lang w:val="en-GB"/>
-        </w:rPr>
-        <w:t xml:space="preserve"> </w:t>
+        <w:t xml:space="preserve">out </w:t>
       </w:r>
       <w:r>
         <w:rPr>
@@ -3465,29 +3049,14 @@
         <w:rPr>
           <w:lang w:val="en-GB"/>
         </w:rPr>
-        <w:t xml:space="preserve">. </w:t>
-      </w:r>
-      <w:proofErr w:type="spellStart"/>
-      <w:r>
-        <w:rPr>
-          <w:lang w:val="en-GB"/>
-        </w:rPr>
-        <w:t>I</w:t>
+        <w:t>. I</w:t>
       </w:r>
       <w:r>
         <w:rPr>
           <w:vertAlign w:val="subscript"/>
           <w:lang w:val="en-GB"/>
         </w:rPr>
-        <w:t>out</w:t>
-      </w:r>
-      <w:proofErr w:type="spellEnd"/>
-      <w:r>
-        <w:rPr>
-          <w:vertAlign w:val="subscript"/>
-          <w:lang w:val="en-GB"/>
-        </w:rPr>
-        <w:t xml:space="preserve"> </w:t>
+        <w:t xml:space="preserve">out </w:t>
       </w:r>
       <w:r>
         <w:rPr>
@@ -3525,7 +3094,6 @@
           <w:lang w:val="en-GB"/>
         </w:rPr>
       </w:pPr>
-      <w:proofErr w:type="spellStart"/>
       <w:r>
         <w:rPr>
           <w:lang w:val="en-GB"/>
@@ -3537,33 +3105,13 @@
           <w:vertAlign w:val="subscript"/>
           <w:lang w:val="en-GB"/>
         </w:rPr>
-        <w:t>out</w:t>
-      </w:r>
-      <w:proofErr w:type="spellEnd"/>
-      <w:r>
-        <w:rPr>
-          <w:vertAlign w:val="subscript"/>
-          <w:lang w:val="en-GB"/>
-        </w:rPr>
-        <w:t xml:space="preserve"> </w:t>
-      </w:r>
-      <w:r>
-        <w:rPr>
-          <w:lang w:val="en-GB"/>
-        </w:rPr>
-        <w:t xml:space="preserve">= </w:t>
-      </w:r>
-      <w:r>
-        <w:rPr>
-          <w:lang w:val="en-GB"/>
-        </w:rPr>
-        <w:t>12</w:t>
-      </w:r>
-      <w:r>
-        <w:rPr>
-          <w:lang w:val="en-GB"/>
-        </w:rPr>
-        <w:t xml:space="preserve"> [V]</w:t>
+        <w:t xml:space="preserve">out </w:t>
+      </w:r>
+      <w:r>
+        <w:rPr>
+          <w:lang w:val="en-GB"/>
+        </w:rPr>
+        <w:t>= 12 [V]</w:t>
       </w:r>
     </w:p>
     <w:p>
@@ -3710,29 +3258,14 @@
         <w:rPr>
           <w:lang w:val="en-GB"/>
         </w:rPr>
-        <w:t xml:space="preserve">. </w:t>
-      </w:r>
-      <w:proofErr w:type="spellStart"/>
-      <w:r>
-        <w:rPr>
-          <w:lang w:val="en-GB"/>
-        </w:rPr>
-        <w:t>I</w:t>
+        <w:t>. I</w:t>
       </w:r>
       <w:r>
         <w:rPr>
           <w:vertAlign w:val="subscript"/>
           <w:lang w:val="en-GB"/>
         </w:rPr>
-        <w:t>out</w:t>
-      </w:r>
-      <w:proofErr w:type="spellEnd"/>
-      <w:r>
-        <w:rPr>
-          <w:vertAlign w:val="subscript"/>
-          <w:lang w:val="en-GB"/>
-        </w:rPr>
-        <w:t xml:space="preserve"> </w:t>
+        <w:t xml:space="preserve">out </w:t>
       </w:r>
       <w:r>
         <w:rPr>
@@ -3793,29 +3326,14 @@
         <w:rPr>
           <w:lang w:val="en-GB"/>
         </w:rPr>
-        <w:t xml:space="preserve">. </w:t>
-      </w:r>
-      <w:proofErr w:type="spellStart"/>
-      <w:r>
-        <w:rPr>
-          <w:lang w:val="en-GB"/>
-        </w:rPr>
-        <w:t>I</w:t>
+        <w:t>. I</w:t>
       </w:r>
       <w:r>
         <w:rPr>
           <w:vertAlign w:val="subscript"/>
           <w:lang w:val="en-GB"/>
         </w:rPr>
-        <w:t>out</w:t>
-      </w:r>
-      <w:proofErr w:type="spellEnd"/>
-      <w:r>
-        <w:rPr>
-          <w:vertAlign w:val="subscript"/>
-          <w:lang w:val="en-GB"/>
-        </w:rPr>
-        <w:t xml:space="preserve"> </w:t>
+        <w:t xml:space="preserve">out </w:t>
       </w:r>
       <w:r>
         <w:rPr>
@@ -3909,6 +3427,7 @@
         <w:rPr>
           <w:lang w:val="en-GB"/>
         </w:rPr>
+        <w:lastRenderedPageBreak/>
         <w:t xml:space="preserve">Image </w:t>
       </w:r>
       <w:r>
@@ -3921,29 +3440,14 @@
         <w:rPr>
           <w:lang w:val="en-GB"/>
         </w:rPr>
-        <w:t xml:space="preserve">. </w:t>
-      </w:r>
-      <w:proofErr w:type="spellStart"/>
-      <w:r>
-        <w:rPr>
-          <w:lang w:val="en-GB"/>
-        </w:rPr>
-        <w:t>I</w:t>
+        <w:t>. I</w:t>
       </w:r>
       <w:r>
         <w:rPr>
           <w:vertAlign w:val="subscript"/>
           <w:lang w:val="en-GB"/>
         </w:rPr>
-        <w:t>out</w:t>
-      </w:r>
-      <w:proofErr w:type="spellEnd"/>
-      <w:r>
-        <w:rPr>
-          <w:vertAlign w:val="subscript"/>
-          <w:lang w:val="en-GB"/>
-        </w:rPr>
-        <w:t xml:space="preserve"> </w:t>
+        <w:t xml:space="preserve">out </w:t>
       </w:r>
       <w:r>
         <w:rPr>
@@ -3982,7 +3486,6 @@
           <w:lang w:val="en-GB"/>
         </w:rPr>
       </w:pPr>
-      <w:proofErr w:type="spellStart"/>
       <w:r>
         <w:rPr>
           <w:lang w:val="en-GB"/>
@@ -3994,15 +3497,7 @@
           <w:vertAlign w:val="subscript"/>
           <w:lang w:val="en-GB"/>
         </w:rPr>
-        <w:t>out</w:t>
-      </w:r>
-      <w:proofErr w:type="spellEnd"/>
-      <w:r>
-        <w:rPr>
-          <w:vertAlign w:val="subscript"/>
-          <w:lang w:val="en-GB"/>
-        </w:rPr>
-        <w:t xml:space="preserve"> </w:t>
+        <w:t xml:space="preserve">out </w:t>
       </w:r>
       <w:r>
         <w:rPr>
@@ -4167,29 +3662,14 @@
         <w:rPr>
           <w:lang w:val="en-GB"/>
         </w:rPr>
-        <w:t xml:space="preserve">. </w:t>
-      </w:r>
-      <w:proofErr w:type="spellStart"/>
-      <w:r>
-        <w:rPr>
-          <w:lang w:val="en-GB"/>
-        </w:rPr>
-        <w:t>I</w:t>
+        <w:t>. I</w:t>
       </w:r>
       <w:r>
         <w:rPr>
           <w:vertAlign w:val="subscript"/>
           <w:lang w:val="en-GB"/>
         </w:rPr>
-        <w:t>out</w:t>
-      </w:r>
-      <w:proofErr w:type="spellEnd"/>
-      <w:r>
-        <w:rPr>
-          <w:vertAlign w:val="subscript"/>
-          <w:lang w:val="en-GB"/>
-        </w:rPr>
-        <w:t xml:space="preserve"> </w:t>
+        <w:t xml:space="preserve">out </w:t>
       </w:r>
       <w:r>
         <w:rPr>
@@ -4250,29 +3730,14 @@
         <w:rPr>
           <w:lang w:val="en-GB"/>
         </w:rPr>
-        <w:t xml:space="preserve">. </w:t>
-      </w:r>
-      <w:proofErr w:type="spellStart"/>
-      <w:r>
-        <w:rPr>
-          <w:lang w:val="en-GB"/>
-        </w:rPr>
-        <w:t>I</w:t>
+        <w:t>. I</w:t>
       </w:r>
       <w:r>
         <w:rPr>
           <w:vertAlign w:val="subscript"/>
           <w:lang w:val="en-GB"/>
         </w:rPr>
-        <w:t>out</w:t>
-      </w:r>
-      <w:proofErr w:type="spellEnd"/>
-      <w:r>
-        <w:rPr>
-          <w:vertAlign w:val="subscript"/>
-          <w:lang w:val="en-GB"/>
-        </w:rPr>
-        <w:t xml:space="preserve"> </w:t>
+        <w:t xml:space="preserve">out </w:t>
       </w:r>
       <w:r>
         <w:rPr>
@@ -4384,29 +3849,14 @@
         <w:rPr>
           <w:lang w:val="en-GB"/>
         </w:rPr>
-        <w:t xml:space="preserve">. </w:t>
-      </w:r>
-      <w:proofErr w:type="spellStart"/>
-      <w:r>
-        <w:rPr>
-          <w:lang w:val="en-GB"/>
-        </w:rPr>
-        <w:t>I</w:t>
+        <w:t>. I</w:t>
       </w:r>
       <w:r>
         <w:rPr>
           <w:vertAlign w:val="subscript"/>
           <w:lang w:val="en-GB"/>
         </w:rPr>
-        <w:t>out</w:t>
-      </w:r>
-      <w:proofErr w:type="spellEnd"/>
-      <w:r>
-        <w:rPr>
-          <w:vertAlign w:val="subscript"/>
-          <w:lang w:val="en-GB"/>
-        </w:rPr>
-        <w:t xml:space="preserve"> </w:t>
+        <w:t xml:space="preserve">out </w:t>
       </w:r>
       <w:r>
         <w:rPr>
@@ -4445,7 +3895,6 @@
           <w:lang w:val="en-GB"/>
         </w:rPr>
       </w:pPr>
-      <w:proofErr w:type="spellStart"/>
       <w:r>
         <w:rPr>
           <w:lang w:val="en-GB"/>
@@ -4459,7 +3908,6 @@
         </w:rPr>
         <w:t>out</w:t>
       </w:r>
-      <w:proofErr w:type="spellEnd"/>
       <w:r>
         <w:rPr>
           <w:lang w:val="en-GB"/>
@@ -4542,14 +3990,7 @@
         <w:rPr>
           <w:lang w:val="en-GB"/>
         </w:rPr>
-        <w:t xml:space="preserve">Image 26. </w:t>
-      </w:r>
-      <w:proofErr w:type="spellStart"/>
-      <w:r>
-        <w:rPr>
-          <w:lang w:val="en-GB"/>
-        </w:rPr>
-        <w:t>I</w:t>
+        <w:t>Image 26. I</w:t>
       </w:r>
       <w:r>
         <w:rPr>
@@ -4558,7 +3999,6 @@
         </w:rPr>
         <w:t>out</w:t>
       </w:r>
-      <w:proofErr w:type="spellEnd"/>
       <w:r>
         <w:rPr>
           <w:lang w:val="en-GB"/>
@@ -4852,29 +4292,14 @@
         <w:rPr>
           <w:lang w:val="en-GB"/>
         </w:rPr>
-        <w:t xml:space="preserve">. </w:t>
-      </w:r>
-      <w:proofErr w:type="spellStart"/>
-      <w:r>
-        <w:rPr>
-          <w:lang w:val="en-GB"/>
-        </w:rPr>
-        <w:t>I</w:t>
+        <w:t>. I</w:t>
       </w:r>
       <w:r>
         <w:rPr>
           <w:vertAlign w:val="subscript"/>
           <w:lang w:val="en-GB"/>
         </w:rPr>
-        <w:t>out</w:t>
-      </w:r>
-      <w:proofErr w:type="spellEnd"/>
-      <w:r>
-        <w:rPr>
-          <w:vertAlign w:val="subscript"/>
-          <w:lang w:val="en-GB"/>
-        </w:rPr>
-        <w:t xml:space="preserve"> </w:t>
+        <w:t xml:space="preserve">out </w:t>
       </w:r>
       <w:r>
         <w:rPr>
@@ -4941,29 +4366,14 @@
         <w:rPr>
           <w:lang w:val="en-GB"/>
         </w:rPr>
-        <w:t xml:space="preserve">. </w:t>
-      </w:r>
-      <w:proofErr w:type="spellStart"/>
-      <w:r>
-        <w:rPr>
-          <w:lang w:val="en-GB"/>
-        </w:rPr>
-        <w:t>I</w:t>
+        <w:t>. I</w:t>
       </w:r>
       <w:r>
         <w:rPr>
           <w:vertAlign w:val="subscript"/>
           <w:lang w:val="en-GB"/>
         </w:rPr>
-        <w:t>out</w:t>
-      </w:r>
-      <w:proofErr w:type="spellEnd"/>
-      <w:r>
-        <w:rPr>
-          <w:vertAlign w:val="subscript"/>
-          <w:lang w:val="en-GB"/>
-        </w:rPr>
-        <w:t xml:space="preserve"> </w:t>
+        <w:t xml:space="preserve">out </w:t>
       </w:r>
       <w:r>
         <w:rPr>
@@ -5140,29 +4550,14 @@
         <w:rPr>
           <w:lang w:val="en-GB"/>
         </w:rPr>
-        <w:t xml:space="preserve">. </w:t>
-      </w:r>
-      <w:proofErr w:type="spellStart"/>
-      <w:r>
-        <w:rPr>
-          <w:lang w:val="en-GB"/>
-        </w:rPr>
-        <w:t>I</w:t>
+        <w:t>. I</w:t>
       </w:r>
       <w:r>
         <w:rPr>
           <w:vertAlign w:val="subscript"/>
           <w:lang w:val="en-GB"/>
         </w:rPr>
-        <w:t>out</w:t>
-      </w:r>
-      <w:proofErr w:type="spellEnd"/>
-      <w:r>
-        <w:rPr>
-          <w:vertAlign w:val="subscript"/>
-          <w:lang w:val="en-GB"/>
-        </w:rPr>
-        <w:t xml:space="preserve"> </w:t>
+        <w:t xml:space="preserve">out </w:t>
       </w:r>
       <w:r>
         <w:rPr>
@@ -5229,9 +4624,206 @@
         <w:rPr>
           <w:lang w:val="en-GB"/>
         </w:rPr>
-        <w:t xml:space="preserve">. </w:t>
-      </w:r>
-      <w:proofErr w:type="spellStart"/>
+        <w:t>. I</w:t>
+      </w:r>
+      <w:r>
+        <w:rPr>
+          <w:vertAlign w:val="subscript"/>
+          <w:lang w:val="en-GB"/>
+        </w:rPr>
+        <w:t xml:space="preserve">out </w:t>
+      </w:r>
+      <w:r>
+        <w:rPr>
+          <w:lang w:val="en-GB"/>
+        </w:rPr>
+        <w:t xml:space="preserve">= </w:t>
+      </w:r>
+      <w:r>
+        <w:rPr>
+          <w:lang w:val="en-GB"/>
+        </w:rPr>
+        <w:t>6</w:t>
+      </w:r>
+      <w:r>
+        <w:rPr>
+          <w:lang w:val="en-GB"/>
+        </w:rPr>
+        <w:t xml:space="preserve"> [A]</w:t>
+      </w:r>
+      <w:r>
+        <w:rPr>
+          <w:lang w:val="en-GB"/>
+        </w:rPr>
+        <w:t xml:space="preserve"> </w:t>
+      </w:r>
+      <w:r>
+        <w:rPr>
+          <w:lang w:val="en-GB"/>
+        </w:rPr>
+        <w:t>(</w:t>
+      </w:r>
+      <w:r>
+        <w:rPr>
+          <w:lang w:val="en-GB"/>
+        </w:rPr>
+        <w:t>shorted</w:t>
+      </w:r>
+      <w:r>
+        <w:rPr>
+          <w:lang w:val="en-GB"/>
+        </w:rPr>
+        <w:t>)</w:t>
+      </w:r>
+    </w:p>
+    <w:p>
+      <w:pPr>
+        <w:pStyle w:val="Akapitzlist"/>
+        <w:numPr>
+          <w:ilvl w:val="0"/>
+          <w:numId w:val="2"/>
+        </w:numPr>
+        <w:spacing w:after="0"/>
+        <w:rPr>
+          <w:b/>
+          <w:bCs/>
+          <w:sz w:val="32"/>
+          <w:szCs w:val="32"/>
+          <w:lang w:val="en-GB"/>
+        </w:rPr>
+      </w:pPr>
+      <w:r>
+        <w:rPr>
+          <w:b/>
+          <w:bCs/>
+          <w:sz w:val="32"/>
+          <w:szCs w:val="32"/>
+          <w:lang w:val="en-GB"/>
+        </w:rPr>
+        <w:t>Transient response</w:t>
+      </w:r>
+    </w:p>
+    <w:p>
+      <w:pPr>
+        <w:spacing w:after="0"/>
+        <w:jc w:val="center"/>
+        <w:rPr>
+          <w:lang w:val="en-GB"/>
+        </w:rPr>
+      </w:pPr>
+      <w:r>
+        <w:rPr>
+          <w:noProof/>
+          <w:lang w:val="en-GB"/>
+        </w:rPr>
+        <w:drawing>
+          <wp:inline distT="0" distB="0" distL="0" distR="0" wp14:anchorId="08B590C1" wp14:editId="5C302484">
+            <wp:extent cx="2833687" cy="1700212"/>
+            <wp:effectExtent l="0" t="0" r="5080" b="0"/>
+            <wp:docPr id="1" name="Obraz 1"/>
+            <wp:cNvGraphicFramePr>
+              <a:graphicFrameLocks xmlns:a="http://schemas.openxmlformats.org/drawingml/2006/main" noChangeAspect="1"/>
+            </wp:cNvGraphicFramePr>
+            <a:graphic xmlns:a="http://schemas.openxmlformats.org/drawingml/2006/main">
+              <a:graphicData uri="http://schemas.openxmlformats.org/drawingml/2006/picture">
+                <pic:pic xmlns:pic="http://schemas.openxmlformats.org/drawingml/2006/picture">
+                  <pic:nvPicPr>
+                    <pic:cNvPr id="0" name="Picture 1"/>
+                    <pic:cNvPicPr>
+                      <a:picLocks noChangeAspect="1" noChangeArrowheads="1"/>
+                    </pic:cNvPicPr>
+                  </pic:nvPicPr>
+                  <pic:blipFill>
+                    <a:blip r:embed="rId36" cstate="print">
+                      <a:extLst>
+                        <a:ext uri="{28A0092B-C50C-407E-A947-70E740481C1C}">
+                          <a14:useLocalDpi xmlns:a14="http://schemas.microsoft.com/office/drawing/2010/main" val="0"/>
+                        </a:ext>
+                      </a:extLst>
+                    </a:blip>
+                    <a:srcRect/>
+                    <a:stretch>
+                      <a:fillRect/>
+                    </a:stretch>
+                  </pic:blipFill>
+                  <pic:spPr bwMode="auto">
+                    <a:xfrm>
+                      <a:off x="0" y="0"/>
+                      <a:ext cx="2844766" cy="1706859"/>
+                    </a:xfrm>
+                    <a:prstGeom prst="rect">
+                      <a:avLst/>
+                    </a:prstGeom>
+                    <a:noFill/>
+                    <a:ln>
+                      <a:noFill/>
+                    </a:ln>
+                  </pic:spPr>
+                </pic:pic>
+              </a:graphicData>
+            </a:graphic>
+          </wp:inline>
+        </w:drawing>
+      </w:r>
+    </w:p>
+    <w:p>
+      <w:pPr>
+        <w:spacing w:after="0"/>
+        <w:jc w:val="center"/>
+        <w:rPr>
+          <w:lang w:val="en-GB"/>
+        </w:rPr>
+      </w:pPr>
+      <w:r>
+        <w:rPr>
+          <w:lang w:val="en-GB"/>
+        </w:rPr>
+        <w:t xml:space="preserve">Image </w:t>
+      </w:r>
+      <w:r>
+        <w:rPr>
+          <w:lang w:val="en-GB"/>
+        </w:rPr>
+        <w:t>31</w:t>
+      </w:r>
+      <w:r>
+        <w:rPr>
+          <w:lang w:val="en-GB"/>
+        </w:rPr>
+        <w:t>.</w:t>
+      </w:r>
+      <w:r>
+        <w:rPr>
+          <w:lang w:val="en-GB"/>
+        </w:rPr>
+        <w:t xml:space="preserve"> </w:t>
+      </w:r>
+      <w:r>
+        <w:rPr>
+          <w:lang w:val="en-GB"/>
+        </w:rPr>
+        <w:t>V</w:t>
+      </w:r>
+      <w:r>
+        <w:rPr>
+          <w:vertAlign w:val="subscript"/>
+          <w:lang w:val="en-GB"/>
+        </w:rPr>
+        <w:t>out</w:t>
+      </w:r>
+      <w:r>
+        <w:rPr>
+          <w:vertAlign w:val="subscript"/>
+          <w:lang w:val="en-GB"/>
+        </w:rPr>
+        <w:t xml:space="preserve"> </w:t>
+      </w:r>
+      <w:r>
+        <w:rPr>
+          <w:lang w:val="en-GB"/>
+        </w:rPr>
+        <w:t xml:space="preserve">= 24 [V], </w:t>
+      </w:r>
       <w:r>
         <w:rPr>
           <w:lang w:val="en-GB"/>
@@ -5243,65 +4835,29 @@
           <w:vertAlign w:val="subscript"/>
           <w:lang w:val="en-GB"/>
         </w:rPr>
-        <w:t>out</w:t>
-      </w:r>
-      <w:proofErr w:type="spellEnd"/>
-      <w:r>
-        <w:rPr>
-          <w:vertAlign w:val="subscript"/>
-          <w:lang w:val="en-GB"/>
-        </w:rPr>
-        <w:t xml:space="preserve"> </w:t>
-      </w:r>
-      <w:r>
-        <w:rPr>
-          <w:lang w:val="en-GB"/>
-        </w:rPr>
-        <w:t xml:space="preserve">= </w:t>
-      </w:r>
-      <w:r>
-        <w:rPr>
-          <w:lang w:val="en-GB"/>
-        </w:rPr>
-        <w:t>6</w:t>
-      </w:r>
-      <w:r>
-        <w:rPr>
-          <w:lang w:val="en-GB"/>
-        </w:rPr>
-        <w:t xml:space="preserve"> [A]</w:t>
-      </w:r>
-      <w:r>
-        <w:rPr>
-          <w:lang w:val="en-GB"/>
-        </w:rPr>
-        <w:t xml:space="preserve"> </w:t>
-      </w:r>
-      <w:r>
-        <w:rPr>
-          <w:lang w:val="en-GB"/>
-        </w:rPr>
-        <w:t>(</w:t>
-      </w:r>
-      <w:r>
-        <w:rPr>
-          <w:lang w:val="en-GB"/>
-        </w:rPr>
-        <w:t>shorted</w:t>
-      </w:r>
-      <w:r>
-        <w:rPr>
-          <w:lang w:val="en-GB"/>
-        </w:rPr>
-        <w:t>)</w:t>
-      </w:r>
-    </w:p>
-    <w:p>
-      <w:pPr>
-        <w:rPr>
-          <w:lang w:val="en-GB"/>
-        </w:rPr>
-      </w:pPr>
+        <w:t xml:space="preserve">out </w:t>
+      </w:r>
+      <w:r>
+        <w:rPr>
+          <w:lang w:val="en-GB"/>
+        </w:rPr>
+        <w:t>switching between 1 [A] and 8 [A]</w:t>
+      </w:r>
+    </w:p>
+    <w:p>
+      <w:pPr>
+        <w:spacing w:after="0"/>
+        <w:jc w:val="center"/>
+        <w:rPr>
+          <w:lang w:val="en-GB"/>
+        </w:rPr>
+      </w:pPr>
+      <w:r>
+        <w:rPr>
+          <w:lang w:val="en-GB"/>
+        </w:rPr>
+        <w:t>with period of 70 [ms]</w:t>
+      </w:r>
     </w:p>
     <w:p>
       <w:pPr>

</xml_diff>